<commit_message>
Team Drive Backup Uploaded
</commit_message>
<xml_diff>
--- a/Deliverable Submissions/Team Google Drive Backup/Team Drive/Meetings/Meeting Agendas/20231029 - Meeting Agenda.docx
+++ b/Deliverable Submissions/Team Google Drive Backup/Team Drive/Meetings/Meeting Agendas/20231029 - Meeting Agenda.docx
@@ -15,13 +15,13 @@
         <w:rPr>
           <w:rtl w:val="0"/>
         </w:rPr>
-        <w:t xml:space="preserve">Oct 29, 2023 1:00 PM</w:t>
-      </w:r>
-      <w:r>
-        <w:rPr>
-          <w:rtl w:val="0"/>
-        </w:rPr>
-        <w:t xml:space="preserve"> | Start of Sprint Agenda</w:t>
+        <w:t xml:space="preserve">Oct 31, 2023 1:00 PM</w:t>
+      </w:r>
+      <w:r>
+        <w:rPr>
+          <w:rtl w:val="0"/>
+        </w:rPr>
+        <w:t xml:space="preserve"> | Scrum - Team Meeting</w:t>
       </w:r>
       <w:r>
         <w:rPr>
@@ -64,7 +64,7 @@
             <w:shd w:fill="auto" w:val="clear"/>
             <w:rtl w:val="0"/>
           </w:rPr>
-          <w:t xml:space="preserve">Andrew Bement</w:t>
+          <w:t xml:space="preserve">Samson Cournane</w:t>
         </w:r>
       </w:hyperlink>
       <w:r>
@@ -98,7 +98,7 @@
             <w:shd w:fill="auto" w:val="clear"/>
             <w:rtl w:val="0"/>
           </w:rPr>
-          <w:t xml:space="preserve">Sam Minor</w:t>
+          <w:t xml:space="preserve">Samson Cournane</w:t>
         </w:r>
       </w:hyperlink>
       <w:hyperlink r:id="rId8">
@@ -120,6 +120,17 @@
             <w:shd w:fill="auto" w:val="clear"/>
             <w:rtl w:val="0"/>
           </w:rPr>
+          <w:t xml:space="preserve">Sam Minor</w:t>
+        </w:r>
+      </w:hyperlink>
+      <w:hyperlink r:id="rId10">
+        <w:r>
+          <w:rPr>
+            <w:color w:val="0000ee"/>
+            <w:u w:val="single"/>
+            <w:shd w:fill="auto" w:val="clear"/>
+            <w:rtl w:val="0"/>
+          </w:rPr>
           <w:t xml:space="preserve">Andrew Bement</w:t>
         </w:r>
       </w:hyperlink>
@@ -171,7 +182,7 @@
       <w:pPr>
         <w:numPr>
           <w:ilvl w:val="0"/>
-          <w:numId w:val="2"/>
+          <w:numId w:val="3"/>
         </w:numPr>
         <w:ind w:left="720" w:hanging="360"/>
         <w:rPr>
@@ -182,7 +193,7 @@
         <w:rPr>
           <w:rtl w:val="0"/>
         </w:rPr>
-        <w:t xml:space="preserve">Check-in</w:t>
+        <w:t xml:space="preserve">Rose - Bud - Thorn</w:t>
       </w:r>
     </w:p>
     <w:p>
@@ -199,14 +210,86 @@
       <w:pPr>
         <w:numPr>
           <w:ilvl w:val="0"/>
-          <w:numId w:val="2"/>
+          <w:numId w:val="3"/>
         </w:numPr>
         <w:ind w:left="720" w:hanging="360"/>
+      </w:pPr>
+      <w:r>
+        <w:rPr>
+          <w:rtl w:val="0"/>
+        </w:rPr>
+        <w:t xml:space="preserve">Disappearing Designers</w:t>
+      </w:r>
+    </w:p>
+    <w:p>
+      <w:pPr>
+        <w:rPr/>
+      </w:pPr>
+      <w:r>
+        <w:rPr>
+          <w:rtl w:val="0"/>
+        </w:rPr>
+      </w:r>
+    </w:p>
+    <w:p>
+      <w:pPr>
+        <w:numPr>
+          <w:ilvl w:val="0"/>
+          <w:numId w:val="3"/>
+        </w:numPr>
+        <w:ind w:left="720" w:hanging="360"/>
         <w:rPr>
           <w:u w:val="none"/>
         </w:rPr>
       </w:pPr>
-      <w:hyperlink r:id="rId10">
+      <w:r>
+        <w:rPr>
+          <w:rtl w:val="0"/>
+        </w:rPr>
+        <w:t xml:space="preserve">Scrum (Lead by Sam)</w:t>
+      </w:r>
+    </w:p>
+    <w:p>
+      <w:pPr>
+        <w:numPr>
+          <w:ilvl w:val="0"/>
+          <w:numId w:val="1"/>
+        </w:numPr>
+        <w:ind w:left="1440" w:hanging="360"/>
+        <w:rPr>
+          <w:u w:val="none"/>
+        </w:rPr>
+      </w:pPr>
+      <w:hyperlink r:id="rId11">
+        <w:r>
+          <w:rPr>
+            <w:color w:val="0000ee"/>
+            <w:u w:val="single"/>
+            <w:shd w:fill="auto" w:val="clear"/>
+            <w:rtl w:val="0"/>
+          </w:rPr>
+          <w:t xml:space="preserve">Kevin Menenello</w:t>
+        </w:r>
+      </w:hyperlink>
+      <w:r>
+        <w:rPr>
+          <w:rtl w:val="0"/>
+        </w:rPr>
+        <w:t xml:space="preserve">: New Version of the App</w:t>
+      </w:r>
+    </w:p>
+    <w:p>
+      <w:pPr>
+        <w:numPr>
+          <w:ilvl w:val="0"/>
+          <w:numId w:val="1"/>
+        </w:numPr>
+        <w:ind w:left="1440" w:hanging="360"/>
+        <w:rPr>
+          <w:u w:val="none"/>
+        </w:rPr>
+      </w:pPr>
+      <w:hyperlink r:id="rId12">
         <w:r>
           <w:rPr>
             <w:color w:val="0000ee"/>
@@ -221,44 +304,36 @@
         <w:rPr>
           <w:rtl w:val="0"/>
         </w:rPr>
-        <w:t xml:space="preserve">update on SRS Document from Deliverable 2</w:t>
-      </w:r>
-    </w:p>
-    <w:p>
-      <w:pPr>
-        <w:rPr/>
-      </w:pPr>
-      <w:r>
-        <w:rPr>
-          <w:rtl w:val="0"/>
-        </w:rPr>
+        <w:t xml:space="preserve">: SRS Document</w:t>
       </w:r>
     </w:p>
     <w:p>
       <w:pPr>
         <w:numPr>
           <w:ilvl w:val="0"/>
-          <w:numId w:val="2"/>
-        </w:numPr>
-        <w:ind w:left="720" w:hanging="360"/>
+          <w:numId w:val="1"/>
+        </w:numPr>
+        <w:ind w:left="1440" w:hanging="360"/>
         <w:rPr>
           <w:u w:val="none"/>
         </w:rPr>
       </w:pPr>
-      <w:hyperlink r:id="rId11">
+      <w:hyperlink r:id="rId13">
         <w:r>
           <w:rPr>
-            <w:color w:val="1155cc"/>
+            <w:color w:val="0000ee"/>
             <w:u w:val="single"/>
+            <w:shd w:fill="auto" w:val="clear"/>
             <w:rtl w:val="0"/>
           </w:rPr>
-          <w:t xml:space="preserve">Deliverable 3 Rubric</w:t>
+          <w:t xml:space="preserve">Sam Minor</w:t>
         </w:r>
       </w:hyperlink>
       <w:r>
         <w:rPr>
           <w:rtl w:val="0"/>
         </w:rPr>
+        <w:t xml:space="preserve">: Architectural Design and Sequence Diagrams</w:t>
       </w:r>
     </w:p>
     <w:p>
@@ -275,27 +350,18 @@
       <w:pPr>
         <w:numPr>
           <w:ilvl w:val="0"/>
-          <w:numId w:val="2"/>
+          <w:numId w:val="3"/>
         </w:numPr>
         <w:ind w:left="720" w:hanging="360"/>
         <w:rPr>
           <w:u w:val="none"/>
         </w:rPr>
       </w:pPr>
-      <w:hyperlink r:id="rId12">
-        <w:r>
-          <w:rPr>
-            <w:color w:val="1155cc"/>
-            <w:u w:val="single"/>
-            <w:rtl w:val="0"/>
-          </w:rPr>
-          <w:t xml:space="preserve">Deliverable 3 Task Assignments</w:t>
-        </w:r>
-      </w:hyperlink>
-      <w:r>
-        <w:rPr>
-          <w:rtl w:val="0"/>
-        </w:rPr>
+      <w:r>
+        <w:rPr>
+          <w:rtl w:val="0"/>
+        </w:rPr>
+        <w:t xml:space="preserve">Developer Assistance for New Version of the App</w:t>
       </w:r>
     </w:p>
     <w:p>
@@ -353,6 +419,27 @@
       </w:pPr>
       <w:r>
         <w:rPr>
+          <w:rtl w:val="0"/>
+        </w:rPr>
+        <w:t xml:space="preserve">https://docs.google.com/document/d/1K5E1hKohE3PsnDDvZixFrhsasRAA_9pnca1mdCQwOeE/edit</w:t>
+      </w:r>
+    </w:p>
+    <w:p>
+      <w:pPr>
+        <w:rPr/>
+      </w:pPr>
+      <w:r>
+        <w:rPr>
+          <w:rtl w:val="0"/>
+        </w:rPr>
+      </w:r>
+    </w:p>
+    <w:p>
+      <w:pPr>
+        <w:rPr/>
+      </w:pPr>
+      <w:r>
+        <w:rPr>
           <w:b w:val="1"/>
           <w:rtl w:val="0"/>
         </w:rPr>
@@ -368,7 +455,7 @@
       <w:pPr>
         <w:numPr>
           <w:ilvl w:val="0"/>
-          <w:numId w:val="1"/>
+          <w:numId w:val="2"/>
         </w:numPr>
         <w:ind w:left="720" w:hanging="360"/>
         <w:rPr>
@@ -379,6 +466,79 @@
         <w:rPr>
           <w:rtl w:val="0"/>
         </w:rPr>
+        <w:t xml:space="preserve">Andrew requested extension and designers are currently MIA</w:t>
+      </w:r>
+    </w:p>
+    <w:p>
+      <w:pPr>
+        <w:numPr>
+          <w:ilvl w:val="0"/>
+          <w:numId w:val="2"/>
+        </w:numPr>
+        <w:ind w:left="720" w:hanging="360"/>
+        <w:rPr>
+          <w:u w:val="none"/>
+        </w:rPr>
+      </w:pPr>
+      <w:r>
+        <w:rPr>
+          <w:rtl w:val="0"/>
+        </w:rPr>
+        <w:t xml:space="preserve">Only feedback for Use Case Descriptions </w:t>
+      </w:r>
+    </w:p>
+    <w:p>
+      <w:pPr>
+        <w:numPr>
+          <w:ilvl w:val="0"/>
+          <w:numId w:val="2"/>
+        </w:numPr>
+        <w:ind w:left="720" w:hanging="360"/>
+        <w:rPr>
+          <w:u w:val="none"/>
+        </w:rPr>
+      </w:pPr>
+      <w:r>
+        <w:rPr>
+          <w:rtl w:val="0"/>
+        </w:rPr>
+        <w:t xml:space="preserve">“New Versions of the App” is almost complete</w:t>
+      </w:r>
+    </w:p>
+    <w:p>
+      <w:pPr>
+        <w:numPr>
+          <w:ilvl w:val="0"/>
+          <w:numId w:val="2"/>
+        </w:numPr>
+        <w:ind w:left="720" w:hanging="360"/>
+        <w:rPr>
+          <w:u w:val="none"/>
+        </w:rPr>
+      </w:pPr>
+      <w:r>
+        <w:rPr>
+          <w:rtl w:val="0"/>
+        </w:rPr>
+        <w:t xml:space="preserve">SRS Document ready for review</w:t>
+      </w:r>
+    </w:p>
+    <w:p>
+      <w:pPr>
+        <w:numPr>
+          <w:ilvl w:val="0"/>
+          <w:numId w:val="2"/>
+        </w:numPr>
+        <w:ind w:left="720" w:hanging="360"/>
+        <w:rPr>
+          <w:u w:val="none"/>
+        </w:rPr>
+      </w:pPr>
+      <w:r>
+        <w:rPr>
+          <w:rtl w:val="0"/>
+        </w:rPr>
+        <w:t xml:space="preserve">OpenAI as a bot for app help instructions?</w:t>
       </w:r>
     </w:p>
     <w:p>
@@ -409,7 +569,7 @@
       <w:pPr>
         <w:numPr>
           <w:ilvl w:val="0"/>
-          <w:numId w:val="3"/>
+          <w:numId w:val="4"/>
         </w:numPr>
         <w:ind w:left="720" w:hanging="360"/>
         <w:rPr>
@@ -420,21 +580,135 @@
         <w:rPr>
           <w:rtl w:val="0"/>
         </w:rPr>
-        <w:t xml:space="preserve">Brainstorm what to do with group members who are not communicating well</w:t>
-      </w:r>
-    </w:p>
-    <w:p>
-      <w:pPr>
-        <w:rPr/>
-      </w:pPr>
-      <w:r>
-        <w:rPr>
-          <w:rtl w:val="0"/>
-        </w:rPr>
-      </w:r>
-    </w:p>
-    <w:p>
-      <w:pPr>
+        <w:t xml:space="preserve">Ask Dr. Greg for ALL of the team feedback from Deliverable </w:t>
+      </w:r>
+    </w:p>
+    <w:p>
+      <w:pPr>
+        <w:numPr>
+          <w:ilvl w:val="1"/>
+          <w:numId w:val="4"/>
+        </w:numPr>
+        <w:ind w:left="1440" w:hanging="360"/>
+        <w:rPr>
+          <w:u w:val="none"/>
+        </w:rPr>
+      </w:pPr>
+      <w:r>
+        <w:rPr>
+          <w:rtl w:val="0"/>
+        </w:rPr>
+        <w:t xml:space="preserve">The only thing that has feedback is the Use Case Descriptions</w:t>
+      </w:r>
+    </w:p>
+    <w:p>
+      <w:pPr>
+        <w:numPr>
+          <w:ilvl w:val="1"/>
+          <w:numId w:val="4"/>
+        </w:numPr>
+        <w:ind w:left="1440" w:hanging="360"/>
+        <w:rPr>
+          <w:u w:val="none"/>
+        </w:rPr>
+      </w:pPr>
+      <w:r>
+        <w:rPr>
+          <w:rtl w:val="0"/>
+        </w:rPr>
+        <w:t xml:space="preserve">Ask for clarification on all other Deliverable 2 documents</w:t>
+      </w:r>
+    </w:p>
+    <w:p>
+      <w:pPr>
+        <w:numPr>
+          <w:ilvl w:val="0"/>
+          <w:numId w:val="4"/>
+        </w:numPr>
+        <w:ind w:left="720" w:hanging="360"/>
+        <w:rPr>
+          <w:u w:val="none"/>
+        </w:rPr>
+      </w:pPr>
+      <w:r>
+        <w:rPr>
+          <w:rtl w:val="0"/>
+        </w:rPr>
+        <w:t xml:space="preserve">When can we get the designers together to get their video capture of the code running, will they be at the Thursday meeting?</w:t>
+      </w:r>
+    </w:p>
+    <w:p>
+      <w:pPr>
+        <w:numPr>
+          <w:ilvl w:val="0"/>
+          <w:numId w:val="4"/>
+        </w:numPr>
+        <w:ind w:left="720" w:hanging="360"/>
+        <w:rPr>
+          <w:u w:val="none"/>
+        </w:rPr>
+      </w:pPr>
+      <w:hyperlink r:id="rId14">
+        <w:r>
+          <w:rPr>
+            <w:color w:val="0000ee"/>
+            <w:u w:val="single"/>
+            <w:shd w:fill="auto" w:val="clear"/>
+            <w:rtl w:val="0"/>
+          </w:rPr>
+          <w:t xml:space="preserve">Samson Cournane</w:t>
+        </w:r>
+      </w:hyperlink>
+      <w:r>
+        <w:rPr>
+          <w:rtl w:val="0"/>
+        </w:rPr>
+        <w:t xml:space="preserve">is going to jump into the code and start working on the user interface with Bootstrap</w:t>
+      </w:r>
+    </w:p>
+    <w:p>
+      <w:pPr>
+        <w:numPr>
+          <w:ilvl w:val="0"/>
+          <w:numId w:val="4"/>
+        </w:numPr>
+        <w:ind w:left="720" w:hanging="360"/>
+        <w:rPr>
+          <w:u w:val="none"/>
+        </w:rPr>
+      </w:pPr>
+      <w:hyperlink r:id="rId15">
+        <w:r>
+          <w:rPr>
+            <w:color w:val="0000ee"/>
+            <w:u w:val="single"/>
+            <w:shd w:fill="auto" w:val="clear"/>
+            <w:rtl w:val="0"/>
+          </w:rPr>
+          <w:t xml:space="preserve">Emily Brule</w:t>
+        </w:r>
+      </w:hyperlink>
+      <w:hyperlink r:id="rId16">
+        <w:r>
+          <w:rPr>
+            <w:color w:val="0000ee"/>
+            <w:u w:val="single"/>
+            <w:shd w:fill="auto" w:val="clear"/>
+            <w:rtl w:val="0"/>
+          </w:rPr>
+          <w:t xml:space="preserve">Tereza Holubcova</w:t>
+        </w:r>
+      </w:hyperlink>
+      <w:r>
+        <w:rPr>
+          <w:rtl w:val="0"/>
+        </w:rPr>
+        <w:t xml:space="preserve">RFP for a tentative logo for the product </w:t>
+      </w:r>
+    </w:p>
+    <w:p>
+      <w:pPr>
+        <w:ind w:left="0" w:firstLine="0"/>
         <w:rPr/>
       </w:pPr>
       <w:r>
@@ -471,7 +745,7 @@
       <w:lvlText w:val="-"/>
       <w:lvlJc w:val="left"/>
       <w:pPr>
-        <w:ind w:left="720" w:hanging="360"/>
+        <w:ind w:left="1440" w:hanging="360"/>
       </w:pPr>
       <w:rPr>
         <w:u w:val="none"/>
@@ -483,7 +757,7 @@
       <w:lvlText w:val="-"/>
       <w:lvlJc w:val="left"/>
       <w:pPr>
-        <w:ind w:left="1440" w:hanging="360"/>
+        <w:ind w:left="2160" w:hanging="360"/>
       </w:pPr>
       <w:rPr>
         <w:u w:val="none"/>
@@ -495,7 +769,7 @@
       <w:lvlText w:val="-"/>
       <w:lvlJc w:val="left"/>
       <w:pPr>
-        <w:ind w:left="2160" w:hanging="360"/>
+        <w:ind w:left="2880" w:hanging="360"/>
       </w:pPr>
       <w:rPr>
         <w:u w:val="none"/>
@@ -507,7 +781,7 @@
       <w:lvlText w:val="-"/>
       <w:lvlJc w:val="left"/>
       <w:pPr>
-        <w:ind w:left="2880" w:hanging="360"/>
+        <w:ind w:left="3600" w:hanging="360"/>
       </w:pPr>
       <w:rPr>
         <w:u w:val="none"/>
@@ -519,7 +793,7 @@
       <w:lvlText w:val="-"/>
       <w:lvlJc w:val="left"/>
       <w:pPr>
-        <w:ind w:left="3600" w:hanging="360"/>
+        <w:ind w:left="4320" w:hanging="360"/>
       </w:pPr>
       <w:rPr>
         <w:u w:val="none"/>
@@ -531,7 +805,7 @@
       <w:lvlText w:val="-"/>
       <w:lvlJc w:val="left"/>
       <w:pPr>
-        <w:ind w:left="4320" w:hanging="360"/>
+        <w:ind w:left="5040" w:hanging="360"/>
       </w:pPr>
       <w:rPr>
         <w:u w:val="none"/>
@@ -543,7 +817,7 @@
       <w:lvlText w:val="-"/>
       <w:lvlJc w:val="left"/>
       <w:pPr>
-        <w:ind w:left="5040" w:hanging="360"/>
+        <w:ind w:left="5760" w:hanging="360"/>
       </w:pPr>
       <w:rPr>
         <w:u w:val="none"/>
@@ -555,7 +829,7 @@
       <w:lvlText w:val="-"/>
       <w:lvlJc w:val="left"/>
       <w:pPr>
-        <w:ind w:left="5760" w:hanging="360"/>
+        <w:ind w:left="6480" w:hanging="360"/>
       </w:pPr>
       <w:rPr>
         <w:u w:val="none"/>
@@ -567,7 +841,7 @@
       <w:lvlText w:val="-"/>
       <w:lvlJc w:val="left"/>
       <w:pPr>
-        <w:ind w:left="6480" w:hanging="360"/>
+        <w:ind w:left="7200" w:hanging="360"/>
       </w:pPr>
       <w:rPr>
         <w:u w:val="none"/>
@@ -577,6 +851,116 @@
   <w:abstractNum w:abstractNumId="2">
     <w:lvl w:ilvl="0">
       <w:start w:val="1"/>
+      <w:numFmt w:val="bullet"/>
+      <w:lvlText w:val="-"/>
+      <w:lvlJc w:val="left"/>
+      <w:pPr>
+        <w:ind w:left="720" w:hanging="360"/>
+      </w:pPr>
+      <w:rPr>
+        <w:u w:val="none"/>
+      </w:rPr>
+    </w:lvl>
+    <w:lvl w:ilvl="1">
+      <w:start w:val="1"/>
+      <w:numFmt w:val="bullet"/>
+      <w:lvlText w:val="-"/>
+      <w:lvlJc w:val="left"/>
+      <w:pPr>
+        <w:ind w:left="1440" w:hanging="360"/>
+      </w:pPr>
+      <w:rPr>
+        <w:u w:val="none"/>
+      </w:rPr>
+    </w:lvl>
+    <w:lvl w:ilvl="2">
+      <w:start w:val="1"/>
+      <w:numFmt w:val="bullet"/>
+      <w:lvlText w:val="-"/>
+      <w:lvlJc w:val="left"/>
+      <w:pPr>
+        <w:ind w:left="2160" w:hanging="360"/>
+      </w:pPr>
+      <w:rPr>
+        <w:u w:val="none"/>
+      </w:rPr>
+    </w:lvl>
+    <w:lvl w:ilvl="3">
+      <w:start w:val="1"/>
+      <w:numFmt w:val="bullet"/>
+      <w:lvlText w:val="-"/>
+      <w:lvlJc w:val="left"/>
+      <w:pPr>
+        <w:ind w:left="2880" w:hanging="360"/>
+      </w:pPr>
+      <w:rPr>
+        <w:u w:val="none"/>
+      </w:rPr>
+    </w:lvl>
+    <w:lvl w:ilvl="4">
+      <w:start w:val="1"/>
+      <w:numFmt w:val="bullet"/>
+      <w:lvlText w:val="-"/>
+      <w:lvlJc w:val="left"/>
+      <w:pPr>
+        <w:ind w:left="3600" w:hanging="360"/>
+      </w:pPr>
+      <w:rPr>
+        <w:u w:val="none"/>
+      </w:rPr>
+    </w:lvl>
+    <w:lvl w:ilvl="5">
+      <w:start w:val="1"/>
+      <w:numFmt w:val="bullet"/>
+      <w:lvlText w:val="-"/>
+      <w:lvlJc w:val="left"/>
+      <w:pPr>
+        <w:ind w:left="4320" w:hanging="360"/>
+      </w:pPr>
+      <w:rPr>
+        <w:u w:val="none"/>
+      </w:rPr>
+    </w:lvl>
+    <w:lvl w:ilvl="6">
+      <w:start w:val="1"/>
+      <w:numFmt w:val="bullet"/>
+      <w:lvlText w:val="-"/>
+      <w:lvlJc w:val="left"/>
+      <w:pPr>
+        <w:ind w:left="5040" w:hanging="360"/>
+      </w:pPr>
+      <w:rPr>
+        <w:u w:val="none"/>
+      </w:rPr>
+    </w:lvl>
+    <w:lvl w:ilvl="7">
+      <w:start w:val="1"/>
+      <w:numFmt w:val="bullet"/>
+      <w:lvlText w:val="-"/>
+      <w:lvlJc w:val="left"/>
+      <w:pPr>
+        <w:ind w:left="5760" w:hanging="360"/>
+      </w:pPr>
+      <w:rPr>
+        <w:u w:val="none"/>
+      </w:rPr>
+    </w:lvl>
+    <w:lvl w:ilvl="8">
+      <w:start w:val="1"/>
+      <w:numFmt w:val="bullet"/>
+      <w:lvlText w:val="-"/>
+      <w:lvlJc w:val="left"/>
+      <w:pPr>
+        <w:ind w:left="6480" w:hanging="360"/>
+      </w:pPr>
+      <w:rPr>
+        <w:u w:val="none"/>
+      </w:rPr>
+    </w:lvl>
+  </w:abstractNum>
+  <w:abstractNum w:abstractNumId="3">
+    <w:lvl w:ilvl="0">
+      <w:start w:val="1"/>
       <w:numFmt w:val="decimal"/>
       <w:lvlText w:val="%1."/>
       <w:lvlJc w:val="left"/>
@@ -684,7 +1068,7 @@
       </w:rPr>
     </w:lvl>
   </w:abstractNum>
-  <w:abstractNum w:abstractNumId="3">
+  <w:abstractNum w:abstractNumId="4">
     <w:lvl w:ilvl="0">
       <w:start w:val="1"/>
       <w:numFmt w:val="bullet"/>
@@ -802,6 +1186,9 @@
   </w:num>
   <w:num w:numId="3">
     <w:abstractNumId w:val="3"/>
+  </w:num>
+  <w:num w:numId="4">
+    <w:abstractNumId w:val="4"/>
   </w:num>
 </w:numbering>
 </file>

</xml_diff>